<commit_message>
Created a report for the lab
</commit_message>
<xml_diff>
--- a/LAB2/report/REPORT.docx
+++ b/LAB2/report/REPORT.docx
@@ -3,15 +3,14 @@
 <w:document xmlns:wpc="http://schemas.microsoft.com/office/word/2010/wordprocessingCanvas" xmlns:mc="http://schemas.openxmlformats.org/markup-compatibility/2006" xmlns:o="urn:schemas-microsoft-com:office:office" xmlns:r="http://schemas.openxmlformats.org/officeDocument/2006/relationships" xmlns:m="http://schemas.openxmlformats.org/officeDocument/2006/math" xmlns:v="urn:schemas-microsoft-com:vml" xmlns:wp14="http://schemas.microsoft.com/office/word/2010/wordprocessingDrawing" xmlns:wp="http://schemas.openxmlformats.org/drawingml/2006/wordprocessingDrawing" xmlns:w10="urn:schemas-microsoft-com:office:word" xmlns:w="http://schemas.openxmlformats.org/wordprocessingml/2006/main" xmlns:w14="http://schemas.microsoft.com/office/word/2010/wordml" xmlns:w15="http://schemas.microsoft.com/office/word/2012/wordml" xmlns:wpg="http://schemas.microsoft.com/office/word/2010/wordprocessingGroup" xmlns:wpi="http://schemas.microsoft.com/office/word/2010/wordprocessingInk" xmlns:wne="http://schemas.microsoft.com/office/word/2006/wordml" xmlns:wps="http://schemas.microsoft.com/office/word/2010/wordprocessingShape" mc:Ignorable="w14 w15 wp14">
   <w:body>
     <w:bookmarkStart w:id="0" w:name="_Toc430676695"/>
-    <w:bookmarkStart w:id="1" w:name="_GoBack"/>
     <w:bookmarkEnd w:id="0"/>
-    <w:bookmarkStart w:id="2" w:name="_MON_1480913332"/>
-    <w:bookmarkEnd w:id="2"/>
+    <w:bookmarkStart w:id="1" w:name="_MON_1480913332"/>
+    <w:bookmarkEnd w:id="1"/>
     <w:p>
       <w:pPr>
         <w:pStyle w:val="Heading1"/>
         <w:rPr>
-          <w:lang w:val="ru-RU"/>
+          <w:lang w:val="uk-UA"/>
         </w:rPr>
       </w:pPr>
       <w:r>
@@ -38,18 +37,1035 @@
             <v:path o:extrusionok="f" gradientshapeok="t" o:connecttype="rect"/>
             <o:lock v:ext="edit" aspectratio="t"/>
           </v:shapetype>
-          <v:shape id="_x0000_i1025" type="#_x0000_t75" style="width:512.6pt;height:756.55pt" o:ole="">
+          <v:shape id="_x0000_i1025" type="#_x0000_t75" style="width:512.4pt;height:756.45pt" o:ole="">
             <v:imagedata r:id="rId8" o:title=""/>
           </v:shape>
-          <o:OLEObject Type="Embed" ProgID="Word.Document.12" ShapeID="_x0000_i1025" DrawAspect="Content" ObjectID="_1517690810" r:id="rId9">
+          <o:OLEObject Type="Embed" ProgID="Word.Document.12" ShapeID="_x0000_i1025" DrawAspect="Content" ObjectID="_1517733587" r:id="rId9">
             <o:FieldCodes>\s</o:FieldCodes>
           </o:OLEObject>
         </w:object>
       </w:r>
-      <w:bookmarkEnd w:id="1"/>
+      <w:r>
+        <w:rPr>
+          <w:lang w:val="ru-RU"/>
+        </w:rPr>
+        <w:t xml:space="preserve">1. </w:t>
+      </w:r>
+      <w:r>
+        <w:rPr>
+          <w:lang w:val="uk-UA"/>
+        </w:rPr>
+        <w:t>Мета роботи</w:t>
+      </w:r>
+    </w:p>
+    <w:p>
+      <w:pPr>
+        <w:rPr>
+          <w:szCs w:val="28"/>
+          <w:lang w:val="ru-RU"/>
+        </w:rPr>
+      </w:pPr>
+      <w:r>
+        <w:rPr>
+          <w:bCs/>
+          <w:szCs w:val="28"/>
+          <w:lang w:val="ru-RU"/>
+        </w:rPr>
+        <w:t>Р</w:t>
+      </w:r>
+      <w:r>
+        <w:rPr>
+          <w:bCs/>
+          <w:szCs w:val="28"/>
+          <w:lang w:val="ru-RU"/>
+        </w:rPr>
+        <w:t xml:space="preserve">азобраться с преимуществами </w:t>
+      </w:r>
+      <w:r>
+        <w:rPr>
+          <w:szCs w:val="28"/>
+          <w:lang w:val="ru-RU"/>
+        </w:rPr>
+        <w:t>постфиксной записи с точки зрения ее применения в компиляторах, сформировать умения и навыки формирования постфиксной записи, преобразования инфиксной записи выражения в постфиксную.</w:t>
+      </w:r>
+    </w:p>
+    <w:p>
+      <w:pPr>
+        <w:pStyle w:val="Heading1"/>
+      </w:pPr>
+      <w:r>
+        <w:t xml:space="preserve">2. </w:t>
+      </w:r>
+      <w:proofErr w:type="spellStart"/>
+      <w:r>
+        <w:rPr>
+          <w:lang w:val="ru-RU"/>
+        </w:rPr>
+        <w:t>Опис</w:t>
+      </w:r>
+      <w:proofErr w:type="spellEnd"/>
+      <w:r>
+        <w:t xml:space="preserve"> </w:t>
+      </w:r>
+      <w:proofErr w:type="spellStart"/>
+      <w:r>
+        <w:rPr>
+          <w:lang w:val="ru-RU"/>
+        </w:rPr>
+        <w:t>функцій</w:t>
+      </w:r>
+      <w:proofErr w:type="spellEnd"/>
+    </w:p>
+    <w:p>
+      <w:pPr>
+        <w:pStyle w:val="ListParagraph"/>
+        <w:numPr>
+          <w:ilvl w:val="0"/>
+          <w:numId w:val="7"/>
+        </w:numPr>
+      </w:pPr>
+      <w:r>
+        <w:t xml:space="preserve">vector&lt;string&gt;* </w:t>
+      </w:r>
+      <w:proofErr w:type="spellStart"/>
+      <w:r>
+        <w:t>loadFile</w:t>
+      </w:r>
+      <w:proofErr w:type="spellEnd"/>
+      <w:r>
+        <w:t xml:space="preserve">(string </w:t>
+      </w:r>
+      <w:proofErr w:type="spellStart"/>
+      <w:r>
+        <w:t>fileName</w:t>
+      </w:r>
+      <w:proofErr w:type="spellEnd"/>
+      <w:r>
+        <w:t>)</w:t>
+      </w:r>
+    </w:p>
+    <w:p>
+      <w:pPr>
+        <w:ind w:firstLine="0"/>
+        <w:rPr>
+          <w:lang w:val="uk-UA"/>
+        </w:rPr>
+      </w:pPr>
+      <w:r>
+        <w:rPr>
+          <w:lang w:val="uk-UA"/>
+        </w:rPr>
+        <w:tab/>
+        <w:t xml:space="preserve">Завантажує усі рядки з вказаного </w:t>
+      </w:r>
+      <w:proofErr w:type="spellStart"/>
+      <w:r>
+        <w:rPr>
+          <w:lang w:val="uk-UA"/>
+        </w:rPr>
+        <w:t>файла</w:t>
+      </w:r>
+      <w:proofErr w:type="spellEnd"/>
+      <w:r>
+        <w:rPr>
+          <w:lang w:val="uk-UA"/>
+        </w:rPr>
+        <w:t xml:space="preserve"> у масив рядків.</w:t>
+      </w:r>
+    </w:p>
+    <w:p>
+      <w:pPr>
+        <w:pStyle w:val="ListParagraph"/>
+        <w:numPr>
+          <w:ilvl w:val="0"/>
+          <w:numId w:val="7"/>
+        </w:numPr>
+        <w:rPr>
+          <w:lang w:val="uk-UA"/>
+        </w:rPr>
+      </w:pPr>
+      <w:proofErr w:type="spellStart"/>
+      <w:r>
+        <w:rPr>
+          <w:lang w:val="uk-UA"/>
+        </w:rPr>
+        <w:t>void</w:t>
+      </w:r>
+      <w:proofErr w:type="spellEnd"/>
+      <w:r>
+        <w:rPr>
+          <w:lang w:val="uk-UA"/>
+        </w:rPr>
+        <w:t xml:space="preserve"> </w:t>
+      </w:r>
+      <w:proofErr w:type="spellStart"/>
+      <w:r>
+        <w:rPr>
+          <w:lang w:val="uk-UA"/>
+        </w:rPr>
+        <w:t>printStringVector</w:t>
+      </w:r>
+      <w:proofErr w:type="spellEnd"/>
+      <w:r>
+        <w:rPr>
+          <w:lang w:val="uk-UA"/>
+        </w:rPr>
+        <w:t>(</w:t>
+      </w:r>
+      <w:proofErr w:type="spellStart"/>
+      <w:r>
+        <w:rPr>
+          <w:lang w:val="uk-UA"/>
+        </w:rPr>
+        <w:t>vector</w:t>
+      </w:r>
+      <w:proofErr w:type="spellEnd"/>
+      <w:r>
+        <w:rPr>
+          <w:lang w:val="uk-UA"/>
+        </w:rPr>
+        <w:t>&lt;</w:t>
+      </w:r>
+      <w:proofErr w:type="spellStart"/>
+      <w:r>
+        <w:rPr>
+          <w:lang w:val="uk-UA"/>
+        </w:rPr>
+        <w:t>string</w:t>
+      </w:r>
+      <w:proofErr w:type="spellEnd"/>
+      <w:r>
+        <w:rPr>
+          <w:lang w:val="uk-UA"/>
+        </w:rPr>
+        <w:t xml:space="preserve">&gt;* </w:t>
+      </w:r>
+      <w:proofErr w:type="spellStart"/>
+      <w:r>
+        <w:rPr>
+          <w:lang w:val="uk-UA"/>
+        </w:rPr>
+        <w:t>stringVector</w:t>
+      </w:r>
+      <w:proofErr w:type="spellEnd"/>
+      <w:r>
+        <w:rPr>
+          <w:lang w:val="uk-UA"/>
+        </w:rPr>
+        <w:t xml:space="preserve">, </w:t>
+      </w:r>
+      <w:proofErr w:type="spellStart"/>
+      <w:r>
+        <w:rPr>
+          <w:lang w:val="uk-UA"/>
+        </w:rPr>
+        <w:t>ostream</w:t>
+      </w:r>
+      <w:proofErr w:type="spellEnd"/>
+      <w:r>
+        <w:rPr>
+          <w:lang w:val="uk-UA"/>
+        </w:rPr>
+        <w:t xml:space="preserve">&amp; </w:t>
+      </w:r>
+      <w:proofErr w:type="spellStart"/>
+      <w:r>
+        <w:rPr>
+          <w:lang w:val="uk-UA"/>
+        </w:rPr>
+        <w:t>os</w:t>
+      </w:r>
+      <w:proofErr w:type="spellEnd"/>
+      <w:r>
+        <w:rPr>
+          <w:lang w:val="uk-UA"/>
+        </w:rPr>
+        <w:t xml:space="preserve"> = </w:t>
+      </w:r>
+      <w:proofErr w:type="spellStart"/>
+      <w:r>
+        <w:rPr>
+          <w:lang w:val="uk-UA"/>
+        </w:rPr>
+        <w:t>cout</w:t>
+      </w:r>
+      <w:proofErr w:type="spellEnd"/>
+      <w:r>
+        <w:rPr>
+          <w:lang w:val="uk-UA"/>
+        </w:rPr>
+        <w:t>)</w:t>
+      </w:r>
+    </w:p>
+    <w:p>
+      <w:pPr>
+        <w:rPr>
+          <w:lang w:val="uk-UA"/>
+        </w:rPr>
+      </w:pPr>
+      <w:r>
+        <w:rPr>
+          <w:lang w:val="uk-UA"/>
+        </w:rPr>
+        <w:t>Виводить масив рядків у вказаний потік.</w:t>
+      </w:r>
+    </w:p>
+    <w:p>
+      <w:pPr>
+        <w:pStyle w:val="ListParagraph"/>
+        <w:numPr>
+          <w:ilvl w:val="0"/>
+          <w:numId w:val="7"/>
+        </w:numPr>
+        <w:rPr>
+          <w:lang w:val="uk-UA"/>
+        </w:rPr>
+      </w:pPr>
+      <w:proofErr w:type="spellStart"/>
+      <w:r>
+        <w:rPr>
+          <w:lang w:val="uk-UA"/>
+        </w:rPr>
+        <w:t>int</w:t>
+      </w:r>
+      <w:proofErr w:type="spellEnd"/>
+      <w:r>
+        <w:rPr>
+          <w:lang w:val="uk-UA"/>
+        </w:rPr>
+        <w:t xml:space="preserve"> </w:t>
+      </w:r>
+      <w:proofErr w:type="spellStart"/>
+      <w:r>
+        <w:rPr>
+          <w:lang w:val="uk-UA"/>
+        </w:rPr>
+        <w:t>orderValue</w:t>
+      </w:r>
+      <w:proofErr w:type="spellEnd"/>
+      <w:r>
+        <w:rPr>
+          <w:lang w:val="uk-UA"/>
+        </w:rPr>
+        <w:t>(</w:t>
+      </w:r>
+      <w:proofErr w:type="spellStart"/>
+      <w:r>
+        <w:rPr>
+          <w:lang w:val="uk-UA"/>
+        </w:rPr>
+        <w:t>char</w:t>
+      </w:r>
+      <w:proofErr w:type="spellEnd"/>
+      <w:r>
+        <w:rPr>
+          <w:lang w:val="uk-UA"/>
+        </w:rPr>
+        <w:t xml:space="preserve"> a)</w:t>
+      </w:r>
+    </w:p>
+    <w:p>
+      <w:pPr>
+        <w:rPr>
+          <w:lang w:val="uk-UA"/>
+        </w:rPr>
+      </w:pPr>
+      <w:r>
+        <w:rPr>
+          <w:lang w:val="uk-UA"/>
+        </w:rPr>
+        <w:t>Повертає номер пріоритетності операції по-порядку.</w:t>
+      </w:r>
+    </w:p>
+    <w:p>
+      <w:pPr>
+        <w:pStyle w:val="ListParagraph"/>
+        <w:numPr>
+          <w:ilvl w:val="0"/>
+          <w:numId w:val="7"/>
+        </w:numPr>
+        <w:rPr>
+          <w:lang w:val="uk-UA"/>
+        </w:rPr>
+      </w:pPr>
+      <w:proofErr w:type="spellStart"/>
+      <w:r>
+        <w:rPr>
+          <w:lang w:val="uk-UA"/>
+        </w:rPr>
+        <w:t>bool</w:t>
+      </w:r>
+      <w:proofErr w:type="spellEnd"/>
+      <w:r>
+        <w:rPr>
+          <w:lang w:val="uk-UA"/>
+        </w:rPr>
+        <w:t xml:space="preserve"> </w:t>
+      </w:r>
+      <w:proofErr w:type="spellStart"/>
+      <w:r>
+        <w:rPr>
+          <w:lang w:val="uk-UA"/>
+        </w:rPr>
+        <w:t>precedence</w:t>
+      </w:r>
+      <w:proofErr w:type="spellEnd"/>
+      <w:r>
+        <w:rPr>
+          <w:lang w:val="uk-UA"/>
+        </w:rPr>
+        <w:t>(</w:t>
+      </w:r>
+      <w:proofErr w:type="spellStart"/>
+      <w:r>
+        <w:rPr>
+          <w:lang w:val="uk-UA"/>
+        </w:rPr>
+        <w:t>char</w:t>
+      </w:r>
+      <w:proofErr w:type="spellEnd"/>
+      <w:r>
+        <w:rPr>
+          <w:lang w:val="uk-UA"/>
+        </w:rPr>
+        <w:t xml:space="preserve"> a, </w:t>
+      </w:r>
+      <w:proofErr w:type="spellStart"/>
+      <w:r>
+        <w:rPr>
+          <w:lang w:val="uk-UA"/>
+        </w:rPr>
+        <w:t>char</w:t>
+      </w:r>
+      <w:proofErr w:type="spellEnd"/>
+      <w:r>
+        <w:rPr>
+          <w:lang w:val="uk-UA"/>
+        </w:rPr>
+        <w:t xml:space="preserve"> b)</w:t>
+      </w:r>
+    </w:p>
+    <w:p>
+      <w:pPr>
+        <w:rPr>
+          <w:lang w:val="uk-UA"/>
+        </w:rPr>
+      </w:pPr>
+      <w:r>
+        <w:rPr>
+          <w:lang w:val="uk-UA"/>
+        </w:rPr>
+        <w:t xml:space="preserve">Повертає значення </w:t>
+      </w:r>
+      <w:r>
+        <w:t>true</w:t>
+      </w:r>
+      <w:r>
+        <w:rPr>
+          <w:lang w:val="ru-RU"/>
+        </w:rPr>
+        <w:t>,</w:t>
+      </w:r>
+      <w:r>
+        <w:rPr>
+          <w:lang w:val="uk-UA"/>
+        </w:rPr>
+        <w:t xml:space="preserve"> якщо оператор </w:t>
+      </w:r>
+      <w:r>
+        <w:t>a</w:t>
+      </w:r>
+      <w:r>
+        <w:rPr>
+          <w:lang w:val="ru-RU"/>
+        </w:rPr>
+        <w:t xml:space="preserve"> </w:t>
+      </w:r>
+      <w:proofErr w:type="spellStart"/>
+      <w:r>
+        <w:rPr>
+          <w:lang w:val="ru-RU"/>
+        </w:rPr>
+        <w:t>має</w:t>
+      </w:r>
+      <w:proofErr w:type="spellEnd"/>
+      <w:r>
+        <w:rPr>
+          <w:lang w:val="ru-RU"/>
+        </w:rPr>
+        <w:t xml:space="preserve"> </w:t>
+      </w:r>
+      <w:proofErr w:type="spellStart"/>
+      <w:r>
+        <w:rPr>
+          <w:lang w:val="ru-RU"/>
+        </w:rPr>
+        <w:t>більший</w:t>
+      </w:r>
+      <w:proofErr w:type="spellEnd"/>
+      <w:r>
+        <w:rPr>
+          <w:lang w:val="uk-UA"/>
+        </w:rPr>
+        <w:t xml:space="preserve"> чи рівний</w:t>
+      </w:r>
+      <w:r>
+        <w:rPr>
+          <w:lang w:val="ru-RU"/>
+        </w:rPr>
+        <w:t xml:space="preserve"> </w:t>
+      </w:r>
+      <w:proofErr w:type="spellStart"/>
+      <w:r>
+        <w:rPr>
+          <w:lang w:val="ru-RU"/>
+        </w:rPr>
+        <w:t>пріоритет</w:t>
+      </w:r>
+      <w:proofErr w:type="spellEnd"/>
+      <w:r>
+        <w:rPr>
+          <w:lang w:val="ru-RU"/>
+        </w:rPr>
+        <w:t xml:space="preserve">, </w:t>
+      </w:r>
+      <w:proofErr w:type="spellStart"/>
+      <w:r>
+        <w:rPr>
+          <w:lang w:val="ru-RU"/>
+        </w:rPr>
+        <w:t>ніж</w:t>
+      </w:r>
+      <w:proofErr w:type="spellEnd"/>
+      <w:r>
+        <w:rPr>
+          <w:lang w:val="ru-RU"/>
+        </w:rPr>
+        <w:t xml:space="preserve"> </w:t>
+      </w:r>
+      <w:r>
+        <w:t>b</w:t>
+      </w:r>
+      <w:r>
+        <w:rPr>
+          <w:lang w:val="uk-UA"/>
+        </w:rPr>
+        <w:t>.</w:t>
+      </w:r>
+    </w:p>
+    <w:p>
+      <w:pPr>
+        <w:pStyle w:val="ListParagraph"/>
+        <w:numPr>
+          <w:ilvl w:val="0"/>
+          <w:numId w:val="7"/>
+        </w:numPr>
+        <w:rPr>
+          <w:lang w:val="uk-UA"/>
+        </w:rPr>
+      </w:pPr>
+      <w:proofErr w:type="spellStart"/>
+      <w:r>
+        <w:rPr>
+          <w:lang w:val="uk-UA"/>
+        </w:rPr>
+        <w:t>bool</w:t>
+      </w:r>
+      <w:proofErr w:type="spellEnd"/>
+      <w:r>
+        <w:rPr>
+          <w:lang w:val="uk-UA"/>
+        </w:rPr>
+        <w:t xml:space="preserve"> </w:t>
+      </w:r>
+      <w:proofErr w:type="spellStart"/>
+      <w:r>
+        <w:rPr>
+          <w:lang w:val="uk-UA"/>
+        </w:rPr>
+        <w:t>isOperation</w:t>
+      </w:r>
+      <w:proofErr w:type="spellEnd"/>
+      <w:r>
+        <w:rPr>
+          <w:lang w:val="uk-UA"/>
+        </w:rPr>
+        <w:t>(</w:t>
+      </w:r>
+      <w:proofErr w:type="spellStart"/>
+      <w:r>
+        <w:rPr>
+          <w:lang w:val="uk-UA"/>
+        </w:rPr>
+        <w:t>char</w:t>
+      </w:r>
+      <w:proofErr w:type="spellEnd"/>
+      <w:r>
+        <w:rPr>
+          <w:lang w:val="uk-UA"/>
+        </w:rPr>
+        <w:t xml:space="preserve"> a)</w:t>
+      </w:r>
+    </w:p>
+    <w:p>
+      <w:pPr>
+        <w:rPr>
+          <w:lang w:val="uk-UA"/>
+        </w:rPr>
+      </w:pPr>
+      <w:r>
+        <w:rPr>
+          <w:lang w:val="uk-UA"/>
+        </w:rPr>
+        <w:t xml:space="preserve">Повертає значення </w:t>
+      </w:r>
+      <w:r>
+        <w:t>true</w:t>
+      </w:r>
+      <w:r>
+        <w:rPr>
+          <w:lang w:val="uk-UA"/>
+        </w:rPr>
+        <w:t>,</w:t>
+      </w:r>
+      <w:r>
+        <w:rPr>
+          <w:lang w:val="uk-UA"/>
+        </w:rPr>
+        <w:t xml:space="preserve"> якщо символ</w:t>
+      </w:r>
+      <w:r>
+        <w:rPr>
+          <w:lang w:val="uk-UA"/>
+        </w:rPr>
+        <w:t xml:space="preserve"> </w:t>
+      </w:r>
+      <w:r>
+        <w:t>a</w:t>
+      </w:r>
+      <w:r>
+        <w:rPr>
+          <w:lang w:val="uk-UA"/>
+        </w:rPr>
+        <w:t xml:space="preserve"> </w:t>
+      </w:r>
+      <w:r>
+        <w:rPr>
+          <w:lang w:val="uk-UA"/>
+        </w:rPr>
+        <w:t>є оператором.</w:t>
+      </w:r>
+    </w:p>
+    <w:p>
+      <w:pPr>
+        <w:pStyle w:val="ListParagraph"/>
+        <w:numPr>
+          <w:ilvl w:val="0"/>
+          <w:numId w:val="7"/>
+        </w:numPr>
+        <w:rPr>
+          <w:lang w:val="uk-UA"/>
+        </w:rPr>
+      </w:pPr>
+      <w:proofErr w:type="spellStart"/>
+      <w:r>
+        <w:rPr>
+          <w:lang w:val="uk-UA"/>
+        </w:rPr>
+        <w:t>string</w:t>
+      </w:r>
+      <w:proofErr w:type="spellEnd"/>
+      <w:r>
+        <w:rPr>
+          <w:lang w:val="uk-UA"/>
+        </w:rPr>
+        <w:t xml:space="preserve"> </w:t>
+      </w:r>
+      <w:proofErr w:type="spellStart"/>
+      <w:r>
+        <w:rPr>
+          <w:lang w:val="uk-UA"/>
+        </w:rPr>
+        <w:t>infixToPostfix</w:t>
+      </w:r>
+      <w:proofErr w:type="spellEnd"/>
+      <w:r>
+        <w:rPr>
+          <w:lang w:val="uk-UA"/>
+        </w:rPr>
+        <w:t>(</w:t>
+      </w:r>
+      <w:proofErr w:type="spellStart"/>
+      <w:r>
+        <w:rPr>
+          <w:lang w:val="uk-UA"/>
+        </w:rPr>
+        <w:t>string</w:t>
+      </w:r>
+      <w:proofErr w:type="spellEnd"/>
+      <w:r>
+        <w:rPr>
+          <w:lang w:val="uk-UA"/>
+        </w:rPr>
+        <w:t xml:space="preserve"> s)</w:t>
+      </w:r>
+    </w:p>
+    <w:p>
+      <w:pPr>
+        <w:rPr>
+          <w:lang w:val="uk-UA"/>
+        </w:rPr>
+      </w:pPr>
+      <w:r>
+        <w:rPr>
+          <w:lang w:val="uk-UA"/>
+        </w:rPr>
+        <w:t xml:space="preserve">Переводить заданий рядок з </w:t>
+      </w:r>
+      <w:proofErr w:type="spellStart"/>
+      <w:r>
+        <w:rPr>
+          <w:lang w:val="uk-UA"/>
+        </w:rPr>
+        <w:t>інфіксної</w:t>
+      </w:r>
+      <w:proofErr w:type="spellEnd"/>
+      <w:r>
+        <w:rPr>
+          <w:lang w:val="uk-UA"/>
+        </w:rPr>
+        <w:t xml:space="preserve"> форми в постфіксну.</w:t>
+      </w:r>
+    </w:p>
+    <w:p>
+      <w:pPr>
+        <w:pStyle w:val="ListParagraph"/>
+        <w:numPr>
+          <w:ilvl w:val="0"/>
+          <w:numId w:val="7"/>
+        </w:numPr>
+        <w:rPr>
+          <w:lang w:val="uk-UA"/>
+        </w:rPr>
+      </w:pPr>
+      <w:proofErr w:type="spellStart"/>
+      <w:r>
+        <w:rPr>
+          <w:lang w:val="uk-UA"/>
+        </w:rPr>
+        <w:t>vector</w:t>
+      </w:r>
+      <w:proofErr w:type="spellEnd"/>
+      <w:r>
+        <w:rPr>
+          <w:lang w:val="uk-UA"/>
+        </w:rPr>
+        <w:t>&lt;</w:t>
+      </w:r>
+      <w:proofErr w:type="spellStart"/>
+      <w:r>
+        <w:rPr>
+          <w:lang w:val="uk-UA"/>
+        </w:rPr>
+        <w:t>string</w:t>
+      </w:r>
+      <w:proofErr w:type="spellEnd"/>
+      <w:r>
+        <w:rPr>
+          <w:lang w:val="uk-UA"/>
+        </w:rPr>
+        <w:t xml:space="preserve">&gt;* </w:t>
+      </w:r>
+      <w:proofErr w:type="spellStart"/>
+      <w:r>
+        <w:rPr>
+          <w:lang w:val="uk-UA"/>
+        </w:rPr>
+        <w:t>stringVectorInfixToPostfix</w:t>
+      </w:r>
+      <w:proofErr w:type="spellEnd"/>
+      <w:r>
+        <w:rPr>
+          <w:lang w:val="uk-UA"/>
+        </w:rPr>
+        <w:t>(</w:t>
+      </w:r>
+      <w:proofErr w:type="spellStart"/>
+      <w:r>
+        <w:rPr>
+          <w:lang w:val="uk-UA"/>
+        </w:rPr>
+        <w:t>vector</w:t>
+      </w:r>
+      <w:proofErr w:type="spellEnd"/>
+      <w:r>
+        <w:rPr>
+          <w:lang w:val="uk-UA"/>
+        </w:rPr>
+        <w:t>&lt;</w:t>
+      </w:r>
+      <w:proofErr w:type="spellStart"/>
+      <w:r>
+        <w:rPr>
+          <w:lang w:val="uk-UA"/>
+        </w:rPr>
+        <w:t>string</w:t>
+      </w:r>
+      <w:proofErr w:type="spellEnd"/>
+      <w:r>
+        <w:rPr>
+          <w:lang w:val="uk-UA"/>
+        </w:rPr>
+        <w:t xml:space="preserve">&gt;* </w:t>
+      </w:r>
+      <w:proofErr w:type="spellStart"/>
+      <w:r>
+        <w:rPr>
+          <w:lang w:val="uk-UA"/>
+        </w:rPr>
+        <w:t>stringVector</w:t>
+      </w:r>
+      <w:proofErr w:type="spellEnd"/>
+      <w:r>
+        <w:rPr>
+          <w:lang w:val="uk-UA"/>
+        </w:rPr>
+        <w:t>)</w:t>
+      </w:r>
+    </w:p>
+    <w:p>
+      <w:pPr>
+        <w:rPr>
+          <w:lang w:val="uk-UA"/>
+        </w:rPr>
+      </w:pPr>
+      <w:r>
+        <w:rPr>
+          <w:lang w:val="uk-UA"/>
+        </w:rPr>
+        <w:t xml:space="preserve">Переводить всі рядки масиву з </w:t>
+      </w:r>
+      <w:proofErr w:type="spellStart"/>
+      <w:r>
+        <w:rPr>
+          <w:lang w:val="uk-UA"/>
+        </w:rPr>
+        <w:t>інфіксної</w:t>
+      </w:r>
+      <w:proofErr w:type="spellEnd"/>
+      <w:r>
+        <w:rPr>
+          <w:lang w:val="uk-UA"/>
+        </w:rPr>
+        <w:t xml:space="preserve"> форми в постфіксну.</w:t>
+      </w:r>
+    </w:p>
+    <w:p>
+      <w:pPr>
+        <w:pStyle w:val="Heading1"/>
+        <w:rPr>
+          <w:lang w:val="uk-UA"/>
+        </w:rPr>
+      </w:pPr>
+      <w:r>
+        <w:t xml:space="preserve">3. </w:t>
+      </w:r>
+      <w:r>
+        <w:rPr>
+          <w:lang w:val="uk-UA"/>
+        </w:rPr>
+        <w:t>Контрольні приклади</w:t>
+      </w:r>
+    </w:p>
+    <w:p>
+      <w:pPr>
+        <w:rPr>
+          <w:lang w:val="uk-UA"/>
+        </w:rPr>
+      </w:pPr>
+      <w:r>
+        <w:rPr>
+          <w:lang w:val="uk-UA"/>
+        </w:rPr>
+        <w:t xml:space="preserve">Виведення </w:t>
+      </w:r>
+      <w:proofErr w:type="spellStart"/>
+      <w:r>
+        <w:rPr>
+          <w:lang w:val="uk-UA"/>
+        </w:rPr>
+        <w:t>файла</w:t>
+      </w:r>
+      <w:proofErr w:type="spellEnd"/>
+      <w:r>
+        <w:rPr>
+          <w:lang w:val="uk-UA"/>
+        </w:rPr>
+        <w:t xml:space="preserve"> з контрольними прикладами:</w:t>
+      </w:r>
+    </w:p>
+    <w:p>
+      <w:r>
+        <w:rPr>
+          <w:noProof/>
+        </w:rPr>
+        <w:drawing>
+          <wp:inline distT="0" distB="0" distL="0" distR="0" wp14:anchorId="7EFD977F" wp14:editId="559E8119">
+            <wp:extent cx="4251366" cy="375419"/>
+            <wp:effectExtent l="0" t="0" r="0" b="5715"/>
+            <wp:docPr id="1" name="Picture 1"/>
+            <wp:cNvGraphicFramePr>
+              <a:graphicFrameLocks xmlns:a="http://schemas.openxmlformats.org/drawingml/2006/main" noChangeAspect="1"/>
+            </wp:cNvGraphicFramePr>
+            <a:graphic xmlns:a="http://schemas.openxmlformats.org/drawingml/2006/main">
+              <a:graphicData uri="http://schemas.openxmlformats.org/drawingml/2006/picture">
+                <pic:pic xmlns:pic="http://schemas.openxmlformats.org/drawingml/2006/picture">
+                  <pic:nvPicPr>
+                    <pic:cNvPr id="1" name=""/>
+                    <pic:cNvPicPr/>
+                  </pic:nvPicPr>
+                  <pic:blipFill>
+                    <a:blip r:embed="rId10"/>
+                    <a:stretch>
+                      <a:fillRect/>
+                    </a:stretch>
+                  </pic:blipFill>
+                  <pic:spPr>
+                    <a:xfrm>
+                      <a:off x="0" y="0"/>
+                      <a:ext cx="4456908" cy="393569"/>
+                    </a:xfrm>
+                    <a:prstGeom prst="rect">
+                      <a:avLst/>
+                    </a:prstGeom>
+                  </pic:spPr>
+                </pic:pic>
+              </a:graphicData>
+            </a:graphic>
+          </wp:inline>
+        </w:drawing>
+      </w:r>
+    </w:p>
+    <w:p>
+      <w:pPr>
+        <w:ind w:firstLine="0"/>
+        <w:rPr>
+          <w:lang w:val="uk-UA"/>
+        </w:rPr>
+      </w:pPr>
+      <w:r>
+        <w:rPr>
+          <w:lang w:val="uk-UA"/>
+        </w:rPr>
+        <w:tab/>
+        <w:t xml:space="preserve">Виведення </w:t>
+      </w:r>
+      <w:proofErr w:type="spellStart"/>
+      <w:r>
+        <w:rPr>
+          <w:lang w:val="uk-UA"/>
+        </w:rPr>
+        <w:t>файла</w:t>
+      </w:r>
+      <w:proofErr w:type="spellEnd"/>
+      <w:r>
+        <w:rPr>
+          <w:lang w:val="uk-UA"/>
+        </w:rPr>
+        <w:t xml:space="preserve"> з результатами:</w:t>
+      </w:r>
+    </w:p>
+    <w:p>
+      <w:pPr>
+        <w:ind w:firstLine="0"/>
+        <w:rPr>
+          <w:lang w:val="uk-UA"/>
+        </w:rPr>
+      </w:pPr>
+      <w:r>
+        <w:rPr>
+          <w:lang w:val="uk-UA"/>
+        </w:rPr>
+        <w:tab/>
+      </w:r>
+      <w:r>
+        <w:rPr>
+          <w:noProof/>
+        </w:rPr>
+        <w:drawing>
+          <wp:inline distT="0" distB="0" distL="0" distR="0" wp14:anchorId="39A815BC" wp14:editId="1B362312">
+            <wp:extent cx="3838575" cy="371475"/>
+            <wp:effectExtent l="0" t="0" r="9525" b="9525"/>
+            <wp:docPr id="3" name="Picture 3"/>
+            <wp:cNvGraphicFramePr>
+              <a:graphicFrameLocks xmlns:a="http://schemas.openxmlformats.org/drawingml/2006/main" noChangeAspect="1"/>
+            </wp:cNvGraphicFramePr>
+            <a:graphic xmlns:a="http://schemas.openxmlformats.org/drawingml/2006/main">
+              <a:graphicData uri="http://schemas.openxmlformats.org/drawingml/2006/picture">
+                <pic:pic xmlns:pic="http://schemas.openxmlformats.org/drawingml/2006/picture">
+                  <pic:nvPicPr>
+                    <pic:cNvPr id="1" name=""/>
+                    <pic:cNvPicPr/>
+                  </pic:nvPicPr>
+                  <pic:blipFill>
+                    <a:blip r:embed="rId11"/>
+                    <a:stretch>
+                      <a:fillRect/>
+                    </a:stretch>
+                  </pic:blipFill>
+                  <pic:spPr>
+                    <a:xfrm>
+                      <a:off x="0" y="0"/>
+                      <a:ext cx="3838575" cy="371475"/>
+                    </a:xfrm>
+                    <a:prstGeom prst="rect">
+                      <a:avLst/>
+                    </a:prstGeom>
+                  </pic:spPr>
+                </pic:pic>
+              </a:graphicData>
+            </a:graphic>
+          </wp:inline>
+        </w:drawing>
+      </w:r>
+    </w:p>
+    <w:p>
+      <w:pPr>
+        <w:pStyle w:val="Heading1"/>
+        <w:rPr>
+          <w:lang w:val="uk-UA"/>
+        </w:rPr>
+      </w:pPr>
+      <w:r>
+        <w:rPr>
+          <w:lang w:val="uk-UA"/>
+        </w:rPr>
+        <w:t>4. Висновок</w:t>
+      </w:r>
+    </w:p>
+    <w:p>
+      <w:pPr>
+        <w:rPr>
+          <w:lang w:val="uk-UA"/>
+        </w:rPr>
+      </w:pPr>
+      <w:r>
+        <w:rPr>
+          <w:lang w:val="uk-UA"/>
+        </w:rPr>
+        <w:t>У даній лабораторній роботі я вивчив постфіксну форму запису виразів.</w:t>
+      </w:r>
+      <w:bookmarkStart w:id="2" w:name="_GoBack"/>
+      <w:bookmarkEnd w:id="2"/>
+      <w:r>
+        <w:rPr>
+          <w:lang w:val="uk-UA"/>
+        </w:rPr>
+        <w:t xml:space="preserve"> </w:t>
+      </w:r>
     </w:p>
     <w:sectPr>
-      <w:footerReference w:type="default" r:id="rId10"/>
+      <w:footerReference w:type="default" r:id="rId12"/>
       <w:type w:val="continuous"/>
       <w:pgSz w:w="11907" w:h="16840" w:code="9"/>
       <w:pgMar w:top="851" w:right="851" w:bottom="851" w:left="1418" w:header="0" w:footer="0" w:gutter="0"/>
@@ -573,6 +1589,119 @@
     </w:lvl>
   </w:abstractNum>
   <w:abstractNum w:abstractNumId="4">
+    <w:nsid w:val="23912C99"/>
+    <w:multiLevelType w:val="hybridMultilevel"/>
+    <w:tmpl w:val="A2B69D56"/>
+    <w:lvl w:ilvl="0" w:tplc="04090001">
+      <w:start w:val="1"/>
+      <w:numFmt w:val="bullet"/>
+      <w:lvlText w:val=""/>
+      <w:lvlJc w:val="left"/>
+      <w:pPr>
+        <w:ind w:left="1440" w:hanging="360"/>
+      </w:pPr>
+      <w:rPr>
+        <w:rFonts w:ascii="Symbol" w:hAnsi="Symbol" w:hint="default"/>
+      </w:rPr>
+    </w:lvl>
+    <w:lvl w:ilvl="1" w:tplc="04090003" w:tentative="1">
+      <w:start w:val="1"/>
+      <w:numFmt w:val="bullet"/>
+      <w:lvlText w:val="o"/>
+      <w:lvlJc w:val="left"/>
+      <w:pPr>
+        <w:ind w:left="2160" w:hanging="360"/>
+      </w:pPr>
+      <w:rPr>
+        <w:rFonts w:ascii="Courier New" w:hAnsi="Courier New" w:cs="Courier New" w:hint="default"/>
+      </w:rPr>
+    </w:lvl>
+    <w:lvl w:ilvl="2" w:tplc="04090005" w:tentative="1">
+      <w:start w:val="1"/>
+      <w:numFmt w:val="bullet"/>
+      <w:lvlText w:val=""/>
+      <w:lvlJc w:val="left"/>
+      <w:pPr>
+        <w:ind w:left="2880" w:hanging="360"/>
+      </w:pPr>
+      <w:rPr>
+        <w:rFonts w:ascii="Wingdings" w:hAnsi="Wingdings" w:hint="default"/>
+      </w:rPr>
+    </w:lvl>
+    <w:lvl w:ilvl="3" w:tplc="04090001" w:tentative="1">
+      <w:start w:val="1"/>
+      <w:numFmt w:val="bullet"/>
+      <w:lvlText w:val=""/>
+      <w:lvlJc w:val="left"/>
+      <w:pPr>
+        <w:ind w:left="3600" w:hanging="360"/>
+      </w:pPr>
+      <w:rPr>
+        <w:rFonts w:ascii="Symbol" w:hAnsi="Symbol" w:hint="default"/>
+      </w:rPr>
+    </w:lvl>
+    <w:lvl w:ilvl="4" w:tplc="04090003" w:tentative="1">
+      <w:start w:val="1"/>
+      <w:numFmt w:val="bullet"/>
+      <w:lvlText w:val="o"/>
+      <w:lvlJc w:val="left"/>
+      <w:pPr>
+        <w:ind w:left="4320" w:hanging="360"/>
+      </w:pPr>
+      <w:rPr>
+        <w:rFonts w:ascii="Courier New" w:hAnsi="Courier New" w:cs="Courier New" w:hint="default"/>
+      </w:rPr>
+    </w:lvl>
+    <w:lvl w:ilvl="5" w:tplc="04090005" w:tentative="1">
+      <w:start w:val="1"/>
+      <w:numFmt w:val="bullet"/>
+      <w:lvlText w:val=""/>
+      <w:lvlJc w:val="left"/>
+      <w:pPr>
+        <w:ind w:left="5040" w:hanging="360"/>
+      </w:pPr>
+      <w:rPr>
+        <w:rFonts w:ascii="Wingdings" w:hAnsi="Wingdings" w:hint="default"/>
+      </w:rPr>
+    </w:lvl>
+    <w:lvl w:ilvl="6" w:tplc="04090001" w:tentative="1">
+      <w:start w:val="1"/>
+      <w:numFmt w:val="bullet"/>
+      <w:lvlText w:val=""/>
+      <w:lvlJc w:val="left"/>
+      <w:pPr>
+        <w:ind w:left="5760" w:hanging="360"/>
+      </w:pPr>
+      <w:rPr>
+        <w:rFonts w:ascii="Symbol" w:hAnsi="Symbol" w:hint="default"/>
+      </w:rPr>
+    </w:lvl>
+    <w:lvl w:ilvl="7" w:tplc="04090003" w:tentative="1">
+      <w:start w:val="1"/>
+      <w:numFmt w:val="bullet"/>
+      <w:lvlText w:val="o"/>
+      <w:lvlJc w:val="left"/>
+      <w:pPr>
+        <w:ind w:left="6480" w:hanging="360"/>
+      </w:pPr>
+      <w:rPr>
+        <w:rFonts w:ascii="Courier New" w:hAnsi="Courier New" w:cs="Courier New" w:hint="default"/>
+      </w:rPr>
+    </w:lvl>
+    <w:lvl w:ilvl="8" w:tplc="04090005" w:tentative="1">
+      <w:start w:val="1"/>
+      <w:numFmt w:val="bullet"/>
+      <w:lvlText w:val=""/>
+      <w:lvlJc w:val="left"/>
+      <w:pPr>
+        <w:ind w:left="7200" w:hanging="360"/>
+      </w:pPr>
+      <w:rPr>
+        <w:rFonts w:ascii="Wingdings" w:hAnsi="Wingdings" w:hint="default"/>
+      </w:rPr>
+    </w:lvl>
+  </w:abstractNum>
+  <w:abstractNum w:abstractNumId="5">
     <w:nsid w:val="25375E48"/>
     <w:multiLevelType w:val="hybridMultilevel"/>
     <w:tmpl w:val="625E270A"/>
@@ -685,7 +1814,7 @@
       </w:rPr>
     </w:lvl>
   </w:abstractNum>
-  <w:abstractNum w:abstractNumId="5">
+  <w:abstractNum w:abstractNumId="6">
     <w:nsid w:val="562B7D44"/>
     <w:multiLevelType w:val="hybridMultilevel"/>
     <w:tmpl w:val="17B60D9A"/>
@@ -802,10 +1931,10 @@
     <w:abstractNumId w:val="1"/>
   </w:num>
   <w:num w:numId="2">
-    <w:abstractNumId w:val="4"/>
+    <w:abstractNumId w:val="5"/>
   </w:num>
   <w:num w:numId="3">
-    <w:abstractNumId w:val="5"/>
+    <w:abstractNumId w:val="6"/>
   </w:num>
   <w:num w:numId="4">
     <w:abstractNumId w:val="0"/>
@@ -815,6 +1944,9 @@
   </w:num>
   <w:num w:numId="6">
     <w:abstractNumId w:val="3"/>
+  </w:num>
+  <w:num w:numId="7">
+    <w:abstractNumId w:val="4"/>
   </w:num>
 </w:numbering>
 </file>
@@ -1844,7 +2976,7 @@
 </file>
 
 <file path=customXml/itemProps1.xml><?xml version="1.0" encoding="utf-8"?>
-<ds:datastoreItem xmlns:ds="http://schemas.openxmlformats.org/officeDocument/2006/customXml" ds:itemID="{C8BA0B32-4ECE-4F8B-9744-CB786D29EF3A}">
+<ds:datastoreItem xmlns:ds="http://schemas.openxmlformats.org/officeDocument/2006/customXml" ds:itemID="{7ED98861-DEB3-4BD7-A7EF-93D8659544B5}">
   <ds:schemaRefs>
     <ds:schemaRef ds:uri="http://schemas.openxmlformats.org/officeDocument/2006/bibliography"/>
   </ds:schemaRefs>

</xml_diff>